<commit_message>
feat: Ajustando controllers Movies e Reviews
</commit_message>
<xml_diff>
--- a/Casos de teste.docx
+++ b/Casos de teste.docx
@@ -32,281 +32,474 @@
         </w:rPr>
         <w:t xml:space="preserve"> casos de teste</w:t>
       </w:r>
-    </w:p>
-    <w:p>
-      <w:pPr>
-        <w:rPr>
-          <w:b/>
-          <w:bCs/>
-        </w:rPr>
-      </w:pPr>
-      <w:r>
-        <w:rPr>
-          <w:b/>
-          <w:bCs/>
-        </w:rPr>
+      <w:r>
+        <w:rPr>
+          <w:b/>
+          <w:bCs/>
+        </w:rPr>
+        <w:t xml:space="preserve"> unitários (</w:t>
+      </w:r>
+      <w:proofErr w:type="spellStart"/>
+      <w:r>
+        <w:rPr>
+          <w:b/>
+          <w:bCs/>
+        </w:rPr>
+        <w:t>controllers</w:t>
+      </w:r>
+      <w:proofErr w:type="spellEnd"/>
+      <w:r>
+        <w:rPr>
+          <w:b/>
+          <w:bCs/>
+        </w:rPr>
+        <w:t>)</w:t>
+      </w:r>
+    </w:p>
+    <w:p>
+      <w:pPr>
+        <w:rPr>
+          <w:b/>
+          <w:bCs/>
+        </w:rPr>
+      </w:pPr>
+      <w:proofErr w:type="spellStart"/>
+      <w:r>
+        <w:rPr>
+          <w:b/>
+          <w:bCs/>
+        </w:rPr>
+        <w:t>User</w:t>
+      </w:r>
+      <w:proofErr w:type="spellEnd"/>
+    </w:p>
+    <w:p>
+      <w:r>
         <w:t>1</w:t>
       </w:r>
       <w:r>
-        <w:rPr>
-          <w:b/>
-          <w:bCs/>
-        </w:rPr>
         <w:t xml:space="preserve"> </w:t>
       </w:r>
       <w:r>
-        <w:rPr>
-          <w:b/>
-          <w:bCs/>
-        </w:rPr>
         <w:t>–</w:t>
       </w:r>
       <w:r>
-        <w:rPr>
-          <w:b/>
-          <w:bCs/>
-        </w:rPr>
         <w:t xml:space="preserve"> </w:t>
       </w:r>
       <w:r>
-        <w:rPr>
-          <w:b/>
-          <w:bCs/>
-        </w:rPr>
         <w:t xml:space="preserve">Quando enviar </w:t>
       </w:r>
       <w:proofErr w:type="spellStart"/>
       <w:r>
-        <w:rPr>
-          <w:b/>
-          <w:bCs/>
-        </w:rPr>
         <w:t>email</w:t>
       </w:r>
       <w:proofErr w:type="spellEnd"/>
       <w:r>
-        <w:rPr>
-          <w:b/>
-          <w:bCs/>
-        </w:rPr>
         <w:t xml:space="preserve"> e senha</w:t>
       </w:r>
       <w:r>
-        <w:rPr>
-          <w:b/>
-          <w:bCs/>
-        </w:rPr>
         <w:t xml:space="preserve"> válidos</w:t>
       </w:r>
       <w:r>
-        <w:rPr>
-          <w:b/>
-          <w:bCs/>
-        </w:rPr>
         <w:t xml:space="preserve"> no login, deve retornar um </w:t>
       </w:r>
       <w:proofErr w:type="gramStart"/>
       <w:r>
-        <w:rPr>
-          <w:b/>
-          <w:bCs/>
-        </w:rPr>
         <w:t xml:space="preserve">objeto  </w:t>
       </w:r>
       <w:proofErr w:type="spellStart"/>
       <w:r>
-        <w:rPr>
-          <w:b/>
-          <w:bCs/>
-        </w:rPr>
         <w:t>AuthResponseDTO</w:t>
       </w:r>
       <w:proofErr w:type="spellEnd"/>
       <w:proofErr w:type="gramEnd"/>
       <w:r>
-        <w:rPr>
-          <w:b/>
-          <w:bCs/>
-        </w:rPr>
         <w:t>(</w:t>
       </w:r>
       <w:proofErr w:type="spellStart"/>
       <w:r>
-        <w:rPr>
-          <w:b/>
-          <w:bCs/>
-        </w:rPr>
         <w:t>String</w:t>
       </w:r>
       <w:proofErr w:type="spellEnd"/>
       <w:r>
-        <w:rPr>
-          <w:b/>
-          <w:bCs/>
-        </w:rPr>
         <w:t xml:space="preserve"> </w:t>
       </w:r>
       <w:proofErr w:type="spellStart"/>
       <w:r>
-        <w:rPr>
-          <w:b/>
-          <w:bCs/>
-        </w:rPr>
         <w:t>email</w:t>
       </w:r>
       <w:proofErr w:type="spellEnd"/>
       <w:r>
-        <w:rPr>
-          <w:b/>
-          <w:bCs/>
-        </w:rPr>
         <w:t xml:space="preserve">, </w:t>
       </w:r>
       <w:proofErr w:type="spellStart"/>
       <w:r>
-        <w:rPr>
-          <w:b/>
-          <w:bCs/>
-        </w:rPr>
         <w:t>String</w:t>
       </w:r>
       <w:proofErr w:type="spellEnd"/>
       <w:r>
-        <w:rPr>
-          <w:b/>
-          <w:bCs/>
-        </w:rPr>
         <w:t xml:space="preserve"> token, Instant </w:t>
       </w:r>
       <w:proofErr w:type="spellStart"/>
       <w:r>
-        <w:rPr>
-          <w:b/>
-          <w:bCs/>
-        </w:rPr>
         <w:t>expires_in</w:t>
       </w:r>
       <w:proofErr w:type="spellEnd"/>
       <w:r>
-        <w:rPr>
-          <w:b/>
-          <w:bCs/>
-        </w:rPr>
+        <w:t>) em JSON</w:t>
+      </w:r>
+      <w:r>
+        <w:t xml:space="preserve"> - </w:t>
+      </w:r>
+      <w:r>
+        <w:rPr>
+          <w:highlight w:val="green"/>
+        </w:rPr>
+        <w:t>ok</w:t>
+      </w:r>
+    </w:p>
+    <w:p>
+      <w:r>
+        <w:t xml:space="preserve">2 - Quando enviar </w:t>
+      </w:r>
+      <w:proofErr w:type="spellStart"/>
+      <w:r>
+        <w:t>email</w:t>
+      </w:r>
+      <w:proofErr w:type="spellEnd"/>
+      <w:r>
+        <w:t xml:space="preserve"> válido e senha vazia seve retornar mensagem: “Senha tem que ter de 6 a 10 caracteres”</w:t>
+      </w:r>
+      <w:r>
+        <w:t xml:space="preserve"> - </w:t>
+      </w:r>
+      <w:r>
+        <w:rPr>
+          <w:highlight w:val="green"/>
+        </w:rPr>
+        <w:t>ok</w:t>
+      </w:r>
+    </w:p>
+    <w:p>
+      <w:r>
+        <w:t xml:space="preserve">3 – Quando enviar </w:t>
+      </w:r>
+      <w:proofErr w:type="spellStart"/>
+      <w:r>
+        <w:t>email</w:t>
+      </w:r>
+      <w:proofErr w:type="spellEnd"/>
+      <w:r>
+        <w:t xml:space="preserve"> inválido deve retornar a mensagem: “Favor entrar com um </w:t>
+      </w:r>
+      <w:proofErr w:type="spellStart"/>
+      <w:r>
+        <w:t>email</w:t>
+      </w:r>
+      <w:proofErr w:type="spellEnd"/>
+      <w:r>
+        <w:t xml:space="preserve"> válido!!”</w:t>
+      </w:r>
+      <w:r>
+        <w:t xml:space="preserve"> - </w:t>
+      </w:r>
+      <w:r>
+        <w:rPr>
+          <w:highlight w:val="green"/>
+        </w:rPr>
+        <w:t>ok</w:t>
+      </w:r>
+    </w:p>
+    <w:p>
+      <w:pPr>
+        <w:rPr>
+          <w:b/>
+          <w:bCs/>
+        </w:rPr>
+      </w:pPr>
+      <w:r>
+        <w:rPr>
+          <w:b/>
+          <w:bCs/>
+        </w:rPr>
+        <w:t>Review</w:t>
+      </w:r>
+    </w:p>
+    <w:p>
+      <w:pPr>
+        <w:rPr>
+          <w:b/>
+          <w:bCs/>
+        </w:rPr>
+      </w:pPr>
+      <w:r>
+        <w:t>1 - Ao tentar</w:t>
+      </w:r>
+      <w:r>
+        <w:t xml:space="preserve"> inserir um review </w:t>
+      </w:r>
+      <w:r>
+        <w:t xml:space="preserve">sem usuário logado, deve retornar o erro 401 </w:t>
+      </w:r>
+      <w:proofErr w:type="spellStart"/>
+      <w:r>
+        <w:t>Unauthorized</w:t>
+      </w:r>
+      <w:proofErr w:type="spellEnd"/>
+      <w:r>
+        <w:t xml:space="preserve"> - </w:t>
+      </w:r>
+      <w:r>
+        <w:rPr>
+          <w:highlight w:val="green"/>
+        </w:rPr>
+        <w:t>ok</w:t>
+      </w:r>
+    </w:p>
+    <w:p>
+      <w:r>
+        <w:t>2</w:t>
+      </w:r>
+      <w:r>
+        <w:t xml:space="preserve"> – Quando um usuário MEMBER estiver logado, ao inserir um review</w:t>
+      </w:r>
+      <w:r>
+        <w:t xml:space="preserve"> </w:t>
+      </w:r>
+      <w:r>
+        <w:t xml:space="preserve">com texto </w:t>
+      </w:r>
+      <w:r>
+        <w:rPr>
+          <w:b/>
+          <w:bCs/>
+        </w:rPr>
+        <w:t>não vazio</w:t>
+      </w:r>
+      <w:r>
+        <w:t xml:space="preserve"> deve</w:t>
+      </w:r>
+      <w:r>
+        <w:t xml:space="preserve"> inserir com sucesso</w:t>
+      </w:r>
+      <w:r>
+        <w:t>.</w:t>
+      </w:r>
+      <w:r>
+        <w:t xml:space="preserve"> - </w:t>
+      </w:r>
+      <w:proofErr w:type="gramStart"/>
+      <w:r>
+        <w:rPr>
+          <w:highlight w:val="green"/>
+        </w:rPr>
+        <w:t>ok</w:t>
+      </w:r>
+      <w:proofErr w:type="gramEnd"/>
+    </w:p>
+    <w:p>
+      <w:r>
+        <w:t>3</w:t>
+      </w:r>
+      <w:r>
+        <w:t xml:space="preserve"> -</w:t>
+      </w:r>
+      <w:r>
+        <w:t xml:space="preserve"> </w:t>
+      </w:r>
+      <w:r>
+        <w:t xml:space="preserve">Quando um usuário MEMBER estiver logado, ao inserir um review </w:t>
+      </w:r>
+      <w:r>
+        <w:t xml:space="preserve">com texto </w:t>
+      </w:r>
+      <w:r>
+        <w:rPr>
+          <w:b/>
+          <w:bCs/>
+        </w:rPr>
+        <w:t>vazio</w:t>
+      </w:r>
+      <w:r>
+        <w:t xml:space="preserve"> deve </w:t>
+      </w:r>
+      <w:r>
+        <w:t xml:space="preserve">retornar </w:t>
+      </w:r>
+      <w:r>
+        <w:t>erro com status 422</w:t>
+      </w:r>
+      <w:r>
+        <w:t xml:space="preserve"> e retornar o erro “</w:t>
+      </w:r>
+      <w:r>
+        <w:t>Não pode deixar este campo em branco</w:t>
+      </w:r>
+      <w:r>
+        <w:t>”</w:t>
+      </w:r>
+      <w:r>
+        <w:t>.</w:t>
+      </w:r>
+    </w:p>
+    <w:p>
+      <w:r>
+        <w:t>4</w:t>
+      </w:r>
+      <w:r>
+        <w:t xml:space="preserve"> -</w:t>
+      </w:r>
+      <w:r>
+        <w:t xml:space="preserve"> </w:t>
+      </w:r>
+      <w:r>
+        <w:t xml:space="preserve">Quando um usuário </w:t>
+      </w:r>
+      <w:r>
+        <w:t>VISITOR</w:t>
+      </w:r>
+      <w:r>
+        <w:t xml:space="preserve"> estiver logado, ao</w:t>
+      </w:r>
+      <w:r>
+        <w:t xml:space="preserve"> tentar</w:t>
+      </w:r>
+      <w:r>
+        <w:t xml:space="preserve"> inserir um review </w:t>
+      </w:r>
+      <w:r>
+        <w:t>deve retornar o erro 403</w:t>
+      </w:r>
+      <w:r>
+        <w:t xml:space="preserve"> </w:t>
+      </w:r>
+      <w:proofErr w:type="spellStart"/>
+      <w:r>
+        <w:t>Forbidden</w:t>
+      </w:r>
+      <w:proofErr w:type="spellEnd"/>
+    </w:p>
+    <w:p>
+      <w:pPr>
+        <w:rPr>
+          <w:b/>
+          <w:bCs/>
+        </w:rPr>
+      </w:pPr>
+      <w:proofErr w:type="spellStart"/>
+      <w:r>
+        <w:rPr>
+          <w:b/>
+          <w:bCs/>
+        </w:rPr>
+        <w:t>Movie</w:t>
+      </w:r>
+      <w:proofErr w:type="spellEnd"/>
+    </w:p>
+    <w:p>
+      <w:r>
+        <w:t>1 – Ao tentar buscar um filme (</w:t>
+      </w:r>
+      <w:proofErr w:type="spellStart"/>
+      <w:r>
+        <w:t>Movie</w:t>
+      </w:r>
+      <w:proofErr w:type="spellEnd"/>
+      <w:r>
+        <w:t>) sem estar logado com nenhum usuário registrado, deve retornar um 401 (</w:t>
+      </w:r>
+      <w:proofErr w:type="spellStart"/>
+      <w:r>
+        <w:t>Unauthorized</w:t>
+      </w:r>
+      <w:proofErr w:type="spellEnd"/>
+      <w:r>
         <w:t>)</w:t>
       </w:r>
-      <w:r>
-        <w:rPr>
-          <w:b/>
-          <w:bCs/>
-        </w:rPr>
-        <w:t xml:space="preserve"> em JSON</w:t>
-      </w:r>
-    </w:p>
-    <w:p>
-      <w:pPr>
-        <w:rPr>
-          <w:b/>
-          <w:bCs/>
-        </w:rPr>
-      </w:pPr>
-      <w:r>
-        <w:rPr>
-          <w:b/>
-          <w:bCs/>
-        </w:rPr>
-        <w:t xml:space="preserve">2 - Quando enviar </w:t>
+    </w:p>
+    <w:p>
+      <w:r>
+        <w:t>2</w:t>
+      </w:r>
+      <w:r>
+        <w:t xml:space="preserve"> – Quando um usuário MEMBER estiver logado, ao </w:t>
+      </w:r>
+      <w:r>
+        <w:t>buscar um filme (</w:t>
       </w:r>
       <w:proofErr w:type="spellStart"/>
       <w:r>
-        <w:rPr>
-          <w:b/>
-          <w:bCs/>
-        </w:rPr>
-        <w:t>email</w:t>
+        <w:t>Movie</w:t>
       </w:r>
       <w:proofErr w:type="spellEnd"/>
       <w:r>
-        <w:rPr>
-          <w:b/>
-          <w:bCs/>
-        </w:rPr>
-        <w:t xml:space="preserve"> válido e senha vazia seve retornar mensagem: “</w:t>
-      </w:r>
-      <w:r>
-        <w:rPr>
-          <w:b/>
-          <w:bCs/>
-        </w:rPr>
-        <w:t>Senha tem que ter de 6 a 10 caracteres</w:t>
-      </w:r>
-      <w:r>
-        <w:rPr>
-          <w:b/>
-          <w:bCs/>
-        </w:rPr>
-        <w:t>”</w:t>
-      </w:r>
-    </w:p>
-    <w:p>
-      <w:pPr>
-        <w:rPr>
-          <w:b/>
-          <w:bCs/>
-        </w:rPr>
-      </w:pPr>
-      <w:r>
-        <w:rPr>
-          <w:b/>
-          <w:bCs/>
-        </w:rPr>
-        <w:t xml:space="preserve">3 – Quando enviar </w:t>
+        <w:t>) deve retornar também suas avaliações (Reviews)</w:t>
+      </w:r>
+      <w:r>
+        <w:t>.</w:t>
+      </w:r>
+    </w:p>
+    <w:p>
+      <w:r>
+        <w:t>3</w:t>
+      </w:r>
+      <w:r>
+        <w:t xml:space="preserve"> – Quando um usuário </w:t>
+      </w:r>
+      <w:r>
+        <w:t>VISITOR</w:t>
+      </w:r>
+      <w:r>
+        <w:t xml:space="preserve"> estiver logado, ao </w:t>
+      </w:r>
+      <w:r>
+        <w:t>buscar um filme (</w:t>
       </w:r>
       <w:proofErr w:type="spellStart"/>
       <w:r>
-        <w:rPr>
-          <w:b/>
-          <w:bCs/>
-        </w:rPr>
-        <w:t>email</w:t>
+        <w:t>Movie</w:t>
       </w:r>
       <w:proofErr w:type="spellEnd"/>
       <w:r>
-        <w:rPr>
-          <w:b/>
-          <w:bCs/>
-        </w:rPr>
-        <w:t xml:space="preserve"> inválido deve retornar a mensagem: “</w:t>
-      </w:r>
-      <w:r>
-        <w:rPr>
-          <w:b/>
-          <w:bCs/>
-        </w:rPr>
-        <w:t xml:space="preserve">Favor entrar com um </w:t>
-      </w:r>
-      <w:proofErr w:type="spellStart"/>
-      <w:r>
-        <w:rPr>
-          <w:b/>
-          <w:bCs/>
-        </w:rPr>
-        <w:t>email</w:t>
-      </w:r>
-      <w:proofErr w:type="spellEnd"/>
-      <w:r>
-        <w:rPr>
-          <w:b/>
-          <w:bCs/>
-        </w:rPr>
-        <w:t xml:space="preserve"> válido!!</w:t>
-      </w:r>
-      <w:r>
-        <w:rPr>
-          <w:b/>
-          <w:bCs/>
-        </w:rPr>
-        <w:t>”</w:t>
-      </w:r>
+        <w:t>) deve retornar também suas avaliações (Reviews)</w:t>
+      </w:r>
+      <w:r>
+        <w:t>.</w:t>
+      </w:r>
+    </w:p>
+    <w:p>
+      <w:pPr>
+        <w:rPr>
+          <w:b/>
+          <w:bCs/>
+        </w:rPr>
+      </w:pPr>
+    </w:p>
+    <w:p>
+      <w:pPr>
+        <w:rPr>
+          <w:b/>
+          <w:bCs/>
+        </w:rPr>
+      </w:pPr>
+    </w:p>
+    <w:p/>
+    <w:p/>
+    <w:p>
+      <w:pPr>
+        <w:rPr>
+          <w:b/>
+          <w:bCs/>
+        </w:rPr>
+      </w:pPr>
+    </w:p>
+    <w:p>
+      <w:pPr>
+        <w:rPr>
+          <w:b/>
+          <w:bCs/>
+        </w:rPr>
+      </w:pPr>
     </w:p>
     <w:p>
       <w:pPr>
@@ -340,6 +533,100 @@
     </w:sectPr>
   </w:body>
 </w:document>
+</file>
+
+<file path=word/numbering.xml><?xml version="1.0" encoding="utf-8"?>
+<w:numbering xmlns:wpc="http://schemas.microsoft.com/office/word/2010/wordprocessingCanvas" xmlns:cx="http://schemas.microsoft.com/office/drawing/2014/chartex" xmlns:cx1="http://schemas.microsoft.com/office/drawing/2015/9/8/chartex" xmlns:cx2="http://schemas.microsoft.com/office/drawing/2015/10/21/chartex" xmlns:cx3="http://schemas.microsoft.com/office/drawing/2016/5/9/chartex" xmlns:cx4="http://schemas.microsoft.com/office/drawing/2016/5/10/chartex" xmlns:cx5="http://schemas.microsoft.com/office/drawing/2016/5/11/chartex" xmlns:cx6="http://schemas.microsoft.com/office/drawing/2016/5/12/chartex" xmlns:cx7="http://schemas.microsoft.com/office/drawing/2016/5/13/chartex" xmlns:cx8="http://schemas.microsoft.com/office/drawing/2016/5/14/chartex" xmlns:mc="http://schemas.openxmlformats.org/markup-compatibility/2006" xmlns:aink="http://schemas.microsoft.com/office/drawing/2016/ink" xmlns:am3d="http://schemas.microsoft.com/office/drawing/2017/model3d" xmlns:o="urn:schemas-microsoft-com:office:office" xmlns:oel="http://schemas.microsoft.com/office/2019/extlst" xmlns:r="http://schemas.openxmlformats.org/officeDocument/2006/relationships" xmlns:m="http://schemas.openxmlformats.org/officeDocument/2006/math" xmlns:v="urn:schemas-microsoft-com:vml" xmlns:wp14="http://schemas.microsoft.com/office/word/2010/wordprocessingDrawing" xmlns:wp="http://schemas.openxmlformats.org/drawingml/2006/wordprocessingDrawing" xmlns:w10="urn:schemas-microsoft-com:office:word" xmlns:w="http://schemas.openxmlformats.org/wordprocessingml/2006/main" xmlns:w14="http://schemas.microsoft.com/office/word/2010/wordml" xmlns:w15="http://schemas.microsoft.com/office/word/2012/wordml" xmlns:w16cex="http://schemas.microsoft.com/office/word/2018/wordml/cex" xmlns:w16cid="http://schemas.microsoft.com/office/word/2016/wordml/cid" xmlns:w16="http://schemas.microsoft.com/office/word/2018/wordml" xmlns:w16du="http://schemas.microsoft.com/office/word/2023/wordml/word16du" xmlns:w16sdtdh="http://schemas.microsoft.com/office/word/2020/wordml/sdtdatahash" xmlns:w16sdtfl="http://schemas.microsoft.com/office/word/2024/wordml/sdtformatlock" xmlns:w16se="http://schemas.microsoft.com/office/word/2015/wordml/symex" xmlns:wpg="http://schemas.microsoft.com/office/word/2010/wordprocessingGroup" xmlns:wpi="http://schemas.microsoft.com/office/word/2010/wordprocessingInk" xmlns:wne="http://schemas.microsoft.com/office/word/2006/wordml" xmlns:wps="http://schemas.microsoft.com/office/word/2010/wordprocessingShape" mc:Ignorable="w14 w15 w16se w16cid w16 w16cex w16sdtdh w16sdtfl w16du wp14">
+  <w:abstractNum w:abstractNumId="0" w15:restartNumberingAfterBreak="0">
+    <w:nsid w:val="22A848D1"/>
+    <w:multiLevelType w:val="hybridMultilevel"/>
+    <w:tmpl w:val="6ABAD5E4"/>
+    <w:lvl w:ilvl="0" w:tplc="0416000F">
+      <w:start w:val="1"/>
+      <w:numFmt w:val="decimal"/>
+      <w:lvlText w:val="%1."/>
+      <w:lvlJc w:val="left"/>
+      <w:pPr>
+        <w:ind w:left="720" w:hanging="360"/>
+      </w:pPr>
+    </w:lvl>
+    <w:lvl w:ilvl="1" w:tplc="04160019" w:tentative="1">
+      <w:start w:val="1"/>
+      <w:numFmt w:val="lowerLetter"/>
+      <w:lvlText w:val="%2."/>
+      <w:lvlJc w:val="left"/>
+      <w:pPr>
+        <w:ind w:left="1440" w:hanging="360"/>
+      </w:pPr>
+    </w:lvl>
+    <w:lvl w:ilvl="2" w:tplc="0416001B" w:tentative="1">
+      <w:start w:val="1"/>
+      <w:numFmt w:val="lowerRoman"/>
+      <w:lvlText w:val="%3."/>
+      <w:lvlJc w:val="right"/>
+      <w:pPr>
+        <w:ind w:left="2160" w:hanging="180"/>
+      </w:pPr>
+    </w:lvl>
+    <w:lvl w:ilvl="3" w:tplc="0416000F" w:tentative="1">
+      <w:start w:val="1"/>
+      <w:numFmt w:val="decimal"/>
+      <w:lvlText w:val="%4."/>
+      <w:lvlJc w:val="left"/>
+      <w:pPr>
+        <w:ind w:left="2880" w:hanging="360"/>
+      </w:pPr>
+    </w:lvl>
+    <w:lvl w:ilvl="4" w:tplc="04160019" w:tentative="1">
+      <w:start w:val="1"/>
+      <w:numFmt w:val="lowerLetter"/>
+      <w:lvlText w:val="%5."/>
+      <w:lvlJc w:val="left"/>
+      <w:pPr>
+        <w:ind w:left="3600" w:hanging="360"/>
+      </w:pPr>
+    </w:lvl>
+    <w:lvl w:ilvl="5" w:tplc="0416001B" w:tentative="1">
+      <w:start w:val="1"/>
+      <w:numFmt w:val="lowerRoman"/>
+      <w:lvlText w:val="%6."/>
+      <w:lvlJc w:val="right"/>
+      <w:pPr>
+        <w:ind w:left="4320" w:hanging="180"/>
+      </w:pPr>
+    </w:lvl>
+    <w:lvl w:ilvl="6" w:tplc="0416000F" w:tentative="1">
+      <w:start w:val="1"/>
+      <w:numFmt w:val="decimal"/>
+      <w:lvlText w:val="%7."/>
+      <w:lvlJc w:val="left"/>
+      <w:pPr>
+        <w:ind w:left="5040" w:hanging="360"/>
+      </w:pPr>
+    </w:lvl>
+    <w:lvl w:ilvl="7" w:tplc="04160019" w:tentative="1">
+      <w:start w:val="1"/>
+      <w:numFmt w:val="lowerLetter"/>
+      <w:lvlText w:val="%8."/>
+      <w:lvlJc w:val="left"/>
+      <w:pPr>
+        <w:ind w:left="5760" w:hanging="360"/>
+      </w:pPr>
+    </w:lvl>
+    <w:lvl w:ilvl="8" w:tplc="0416001B" w:tentative="1">
+      <w:start w:val="1"/>
+      <w:numFmt w:val="lowerRoman"/>
+      <w:lvlText w:val="%9."/>
+      <w:lvlJc w:val="right"/>
+      <w:pPr>
+        <w:ind w:left="6480" w:hanging="180"/>
+      </w:pPr>
+    </w:lvl>
+  </w:abstractNum>
+  <w:num w:numId="1" w16cid:durableId="2089423006">
+    <w:abstractNumId w:val="0"/>
+  </w:num>
+</w:numbering>
 </file>
 
 <file path=word/styles.xml><?xml version="1.0" encoding="utf-8"?>
@@ -742,6 +1029,7 @@
   <w:style w:type="paragraph" w:default="1" w:styleId="Normal">
     <w:name w:val="Normal"/>
     <w:qFormat/>
+    <w:rsid w:val="000075AC"/>
   </w:style>
   <w:style w:type="paragraph" w:styleId="Ttulo1">
     <w:name w:val="heading 1"/>
@@ -945,6 +1233,7 @@
   <w:style w:type="character" w:default="1" w:styleId="Fontepargpadro">
     <w:name w:val="Default Paragraph Font"/>
     <w:uiPriority w:val="1"/>
+    <w:semiHidden/>
     <w:unhideWhenUsed/>
   </w:style>
   <w:style w:type="table" w:default="1" w:styleId="Tabelanormal">

</xml_diff>